<commit_message>
1.Added new section 1.1 Absicht & Ziele; 2.Added content to section 3. Schlussteil; 3.Reached first 'productive' release.
</commit_message>
<xml_diff>
--- a/git_zusammenfassung_v1.0.0.docx
+++ b/git_zusammenfassung_v1.0.0.docx
@@ -277,7 +277,19 @@
         <w:rPr>
           <w:bCs/>
         </w:rPr>
-        <w:t xml:space="preserve">Version 1.00 </w:t>
+        <w:t>Version 1.0</w:t>
+      </w:r>
+      <w:r>
+        <w:rPr>
+          <w:bCs/>
+        </w:rPr>
+        <w:t>.</w:t>
+      </w:r>
+      <w:r>
+        <w:rPr>
+          <w:bCs/>
+        </w:rPr>
+        <w:t xml:space="preserve">0 </w:t>
       </w:r>
       <w:r>
         <w:rPr>
@@ -369,7 +381,13 @@
     <w:sdt>
       <w:sdtPr>
         <w:rPr>
-          <w:lang w:val="de-DE"/>
+          <w:rFonts w:asciiTheme="minorHAnsi" w:eastAsiaTheme="minorHAnsi" w:hAnsiTheme="minorHAnsi" w:cstheme="minorBidi"/>
+          <w:color w:val="auto"/>
+          <w:kern w:val="2"/>
+          <w:sz w:val="24"/>
+          <w:szCs w:val="24"/>
+          <w:lang w:val="de-DE" w:eastAsia="en-US"/>
+          <w14:ligatures w14:val="standardContextual"/>
         </w:rPr>
         <w:id w:val="-1802919379"/>
         <w:docPartObj>
@@ -379,15 +397,8 @@
       </w:sdtPr>
       <w:sdtEndPr>
         <w:rPr>
-          <w:rFonts w:asciiTheme="minorHAnsi" w:eastAsiaTheme="minorHAnsi" w:hAnsiTheme="minorHAnsi" w:cstheme="minorBidi"/>
           <w:b/>
           <w:bCs/>
-          <w:color w:val="auto"/>
-          <w:kern w:val="2"/>
-          <w:sz w:val="24"/>
-          <w:szCs w:val="24"/>
-          <w:lang w:eastAsia="en-US"/>
-          <w14:ligatures w14:val="standardContextual"/>
         </w:rPr>
       </w:sdtEndPr>
       <w:sdtContent>
@@ -424,7 +435,7 @@
           <w:r>
             <w:fldChar w:fldCharType="separate"/>
           </w:r>
-          <w:hyperlink w:anchor="_Toc192078674" w:history="1">
+          <w:hyperlink w:anchor="_Toc192249921" w:history="1">
             <w:r>
               <w:rPr>
                 <w:rStyle w:val="Hyperlink"/>
@@ -468,7 +479,7 @@
                 <w:noProof/>
                 <w:webHidden/>
               </w:rPr>
-              <w:instrText xml:space="preserve"> PAGEREF _Toc192078674 \h </w:instrText>
+              <w:instrText xml:space="preserve"> PAGEREF _Toc192249921 \h </w:instrText>
             </w:r>
             <w:r>
               <w:rPr>
@@ -512,7 +523,7 @@
               <w:lang w:eastAsia="de-CH"/>
             </w:rPr>
           </w:pPr>
-          <w:hyperlink w:anchor="_Toc192078675" w:history="1">
+          <w:hyperlink w:anchor="_Toc192249922" w:history="1">
             <w:r>
               <w:rPr>
                 <w:rStyle w:val="Hyperlink"/>
@@ -535,7 +546,7 @@
                 <w:noProof/>
                 <w:lang w:val="de-DE"/>
               </w:rPr>
-              <w:t>Dokumentaufbau</w:t>
+              <w:t>Absicht &amp; Ziele</w:t>
             </w:r>
             <w:r>
               <w:rPr>
@@ -556,7 +567,7 @@
                 <w:noProof/>
                 <w:webHidden/>
               </w:rPr>
-              <w:instrText xml:space="preserve"> PAGEREF _Toc192078675 \h </w:instrText>
+              <w:instrText xml:space="preserve"> PAGEREF _Toc192249922 \h </w:instrText>
             </w:r>
             <w:r>
               <w:rPr>
@@ -600,7 +611,7 @@
               <w:lang w:eastAsia="de-CH"/>
             </w:rPr>
           </w:pPr>
-          <w:hyperlink w:anchor="_Toc192078676" w:history="1">
+          <w:hyperlink w:anchor="_Toc192249923" w:history="1">
             <w:r>
               <w:rPr>
                 <w:rStyle w:val="Hyperlink"/>
@@ -623,7 +634,7 @@
                 <w:noProof/>
                 <w:lang w:val="de-DE"/>
               </w:rPr>
-              <w:t>Voraussetzungen</w:t>
+              <w:t>Dokumentaufbau</w:t>
             </w:r>
             <w:r>
               <w:rPr>
@@ -644,7 +655,7 @@
                 <w:noProof/>
                 <w:webHidden/>
               </w:rPr>
-              <w:instrText xml:space="preserve"> PAGEREF _Toc192078676 \h </w:instrText>
+              <w:instrText xml:space="preserve"> PAGEREF _Toc192249923 \h </w:instrText>
             </w:r>
             <w:r>
               <w:rPr>
@@ -688,7 +699,7 @@
               <w:lang w:eastAsia="de-CH"/>
             </w:rPr>
           </w:pPr>
-          <w:hyperlink w:anchor="_Toc192078677" w:history="1">
+          <w:hyperlink w:anchor="_Toc192249924" w:history="1">
             <w:r>
               <w:rPr>
                 <w:rStyle w:val="Hyperlink"/>
@@ -711,7 +722,7 @@
                 <w:noProof/>
                 <w:lang w:val="de-DE"/>
               </w:rPr>
-              <w:t>Voreinstellungen</w:t>
+              <w:t>Voraussetzungen</w:t>
             </w:r>
             <w:r>
               <w:rPr>
@@ -732,7 +743,7 @@
                 <w:noProof/>
                 <w:webHidden/>
               </w:rPr>
-              <w:instrText xml:space="preserve"> PAGEREF _Toc192078677 \h </w:instrText>
+              <w:instrText xml:space="preserve"> PAGEREF _Toc192249924 \h </w:instrText>
             </w:r>
             <w:r>
               <w:rPr>
@@ -776,11 +787,12 @@
               <w:lang w:eastAsia="de-CH"/>
             </w:rPr>
           </w:pPr>
-          <w:hyperlink w:anchor="_Toc192078678" w:history="1">
+          <w:hyperlink w:anchor="_Toc192249925" w:history="1">
             <w:r>
               <w:rPr>
                 <w:rStyle w:val="Hyperlink"/>
                 <w:noProof/>
+                <w:lang w:val="de-DE"/>
               </w:rPr>
               <w:t>1.4</w:t>
             </w:r>
@@ -796,8 +808,9 @@
               <w:rPr>
                 <w:rStyle w:val="Hyperlink"/>
                 <w:noProof/>
-              </w:rPr>
-              <w:t>Aufgabenstellung</w:t>
+                <w:lang w:val="de-DE"/>
+              </w:rPr>
+              <w:t>Voreinstellungen</w:t>
             </w:r>
             <w:r>
               <w:rPr>
@@ -818,7 +831,7 @@
                 <w:noProof/>
                 <w:webHidden/>
               </w:rPr>
-              <w:instrText xml:space="preserve"> PAGEREF _Toc192078678 \h </w:instrText>
+              <w:instrText xml:space="preserve"> PAGEREF _Toc192249925 \h </w:instrText>
             </w:r>
             <w:r>
               <w:rPr>
@@ -862,7 +875,7 @@
               <w:lang w:eastAsia="de-CH"/>
             </w:rPr>
           </w:pPr>
-          <w:hyperlink w:anchor="_Toc192078679" w:history="1">
+          <w:hyperlink w:anchor="_Toc192249926" w:history="1">
             <w:r>
               <w:rPr>
                 <w:rStyle w:val="Hyperlink"/>
@@ -885,6 +898,94 @@
                 <w:noProof/>
                 <w:lang w:val="de-DE"/>
               </w:rPr>
+              <w:t>Aufgabenstellung</w:t>
+            </w:r>
+            <w:r>
+              <w:rPr>
+                <w:noProof/>
+                <w:webHidden/>
+              </w:rPr>
+              <w:tab/>
+            </w:r>
+            <w:r>
+              <w:rPr>
+                <w:noProof/>
+                <w:webHidden/>
+              </w:rPr>
+              <w:fldChar w:fldCharType="begin"/>
+            </w:r>
+            <w:r>
+              <w:rPr>
+                <w:noProof/>
+                <w:webHidden/>
+              </w:rPr>
+              <w:instrText xml:space="preserve"> PAGEREF _Toc192249926 \h </w:instrText>
+            </w:r>
+            <w:r>
+              <w:rPr>
+                <w:noProof/>
+                <w:webHidden/>
+              </w:rPr>
+            </w:r>
+            <w:r>
+              <w:rPr>
+                <w:noProof/>
+                <w:webHidden/>
+              </w:rPr>
+              <w:fldChar w:fldCharType="separate"/>
+            </w:r>
+            <w:r>
+              <w:rPr>
+                <w:noProof/>
+                <w:webHidden/>
+              </w:rPr>
+              <w:t>5</w:t>
+            </w:r>
+            <w:r>
+              <w:rPr>
+                <w:noProof/>
+                <w:webHidden/>
+              </w:rPr>
+              <w:fldChar w:fldCharType="end"/>
+            </w:r>
+          </w:hyperlink>
+        </w:p>
+        <w:p>
+          <w:pPr>
+            <w:pStyle w:val="Verzeichnis2"/>
+            <w:tabs>
+              <w:tab w:val="left" w:pos="960"/>
+              <w:tab w:val="right" w:leader="dot" w:pos="9062"/>
+            </w:tabs>
+            <w:rPr>
+              <w:rFonts w:eastAsiaTheme="minorEastAsia"/>
+              <w:noProof/>
+              <w:lang w:eastAsia="de-CH"/>
+            </w:rPr>
+          </w:pPr>
+          <w:hyperlink w:anchor="_Toc192249927" w:history="1">
+            <w:r>
+              <w:rPr>
+                <w:rStyle w:val="Hyperlink"/>
+                <w:noProof/>
+                <w:lang w:val="de-DE"/>
+              </w:rPr>
+              <w:t>1.6</w:t>
+            </w:r>
+            <w:r>
+              <w:rPr>
+                <w:rFonts w:eastAsiaTheme="minorEastAsia"/>
+                <w:noProof/>
+                <w:lang w:eastAsia="de-CH"/>
+              </w:rPr>
+              <w:tab/>
+            </w:r>
+            <w:r>
+              <w:rPr>
+                <w:rStyle w:val="Hyperlink"/>
+                <w:noProof/>
+                <w:lang w:val="de-DE"/>
+              </w:rPr>
               <w:t>Die drei Zustände</w:t>
             </w:r>
             <w:r>
@@ -906,7 +1007,7 @@
                 <w:noProof/>
                 <w:webHidden/>
               </w:rPr>
-              <w:instrText xml:space="preserve"> PAGEREF _Toc192078679 \h </w:instrText>
+              <w:instrText xml:space="preserve"> PAGEREF _Toc192249927 \h </w:instrText>
             </w:r>
             <w:r>
               <w:rPr>
@@ -926,7 +1027,7 @@
                 <w:noProof/>
                 <w:webHidden/>
               </w:rPr>
-              <w:t>5</w:t>
+              <w:t>6</w:t>
             </w:r>
             <w:r>
               <w:rPr>
@@ -950,7 +1051,7 @@
               <w:lang w:eastAsia="de-CH"/>
             </w:rPr>
           </w:pPr>
-          <w:hyperlink w:anchor="_Toc192078680" w:history="1">
+          <w:hyperlink w:anchor="_Toc192249928" w:history="1">
             <w:r>
               <w:rPr>
                 <w:rStyle w:val="Hyperlink"/>
@@ -992,7 +1093,7 @@
                 <w:noProof/>
                 <w:webHidden/>
               </w:rPr>
-              <w:instrText xml:space="preserve"> PAGEREF _Toc192078680 \h </w:instrText>
+              <w:instrText xml:space="preserve"> PAGEREF _Toc192249928 \h </w:instrText>
             </w:r>
             <w:r>
               <w:rPr>
@@ -1012,7 +1113,7 @@
                 <w:noProof/>
                 <w:webHidden/>
               </w:rPr>
-              <w:t>6</w:t>
+              <w:t>7</w:t>
             </w:r>
             <w:r>
               <w:rPr>
@@ -1036,7 +1137,7 @@
               <w:lang w:eastAsia="de-CH"/>
             </w:rPr>
           </w:pPr>
-          <w:hyperlink w:anchor="_Toc192078681" w:history="1">
+          <w:hyperlink w:anchor="_Toc192249929" w:history="1">
             <w:r>
               <w:rPr>
                 <w:rStyle w:val="Hyperlink"/>
@@ -1080,7 +1181,7 @@
                 <w:noProof/>
                 <w:webHidden/>
               </w:rPr>
-              <w:instrText xml:space="preserve"> PAGEREF _Toc192078681 \h </w:instrText>
+              <w:instrText xml:space="preserve"> PAGEREF _Toc192249929 \h </w:instrText>
             </w:r>
             <w:r>
               <w:rPr>
@@ -1100,7 +1201,7 @@
                 <w:noProof/>
                 <w:webHidden/>
               </w:rPr>
-              <w:t>6</w:t>
+              <w:t>7</w:t>
             </w:r>
             <w:r>
               <w:rPr>
@@ -1124,7 +1225,7 @@
               <w:lang w:eastAsia="de-CH"/>
             </w:rPr>
           </w:pPr>
-          <w:hyperlink w:anchor="_Toc192078682" w:history="1">
+          <w:hyperlink w:anchor="_Toc192249930" w:history="1">
             <w:r>
               <w:rPr>
                 <w:rStyle w:val="Hyperlink"/>
@@ -1166,7 +1267,7 @@
                 <w:noProof/>
                 <w:webHidden/>
               </w:rPr>
-              <w:instrText xml:space="preserve"> PAGEREF _Toc192078682 \h </w:instrText>
+              <w:instrText xml:space="preserve"> PAGEREF _Toc192249930 \h </w:instrText>
             </w:r>
             <w:r>
               <w:rPr>
@@ -1186,7 +1287,7 @@
                 <w:noProof/>
                 <w:webHidden/>
               </w:rPr>
-              <w:t>6</w:t>
+              <w:t>7</w:t>
             </w:r>
             <w:r>
               <w:rPr>
@@ -1210,7 +1311,7 @@
               <w:lang w:eastAsia="de-CH"/>
             </w:rPr>
           </w:pPr>
-          <w:hyperlink w:anchor="_Toc192078683" w:history="1">
+          <w:hyperlink w:anchor="_Toc192249931" w:history="1">
             <w:r>
               <w:rPr>
                 <w:rStyle w:val="Hyperlink"/>
@@ -1252,7 +1353,7 @@
                 <w:noProof/>
                 <w:webHidden/>
               </w:rPr>
-              <w:instrText xml:space="preserve"> PAGEREF _Toc192078683 \h </w:instrText>
+              <w:instrText xml:space="preserve"> PAGEREF _Toc192249931 \h </w:instrText>
             </w:r>
             <w:r>
               <w:rPr>
@@ -1272,7 +1373,7 @@
                 <w:noProof/>
                 <w:webHidden/>
               </w:rPr>
-              <w:t>7</w:t>
+              <w:t>8</w:t>
             </w:r>
             <w:r>
               <w:rPr>
@@ -1296,7 +1397,7 @@
               <w:lang w:eastAsia="de-CH"/>
             </w:rPr>
           </w:pPr>
-          <w:hyperlink w:anchor="_Toc192078684" w:history="1">
+          <w:hyperlink w:anchor="_Toc192249932" w:history="1">
             <w:r>
               <w:rPr>
                 <w:rStyle w:val="Hyperlink"/>
@@ -1338,7 +1439,7 @@
                 <w:noProof/>
                 <w:webHidden/>
               </w:rPr>
-              <w:instrText xml:space="preserve"> PAGEREF _Toc192078684 \h </w:instrText>
+              <w:instrText xml:space="preserve"> PAGEREF _Toc192249932 \h </w:instrText>
             </w:r>
             <w:r>
               <w:rPr>
@@ -1358,7 +1459,7 @@
                 <w:noProof/>
                 <w:webHidden/>
               </w:rPr>
-              <w:t>8</w:t>
+              <w:t>9</w:t>
             </w:r>
             <w:r>
               <w:rPr>
@@ -1382,7 +1483,7 @@
               <w:lang w:eastAsia="de-CH"/>
             </w:rPr>
           </w:pPr>
-          <w:hyperlink w:anchor="_Toc192078685" w:history="1">
+          <w:hyperlink w:anchor="_Toc192249933" w:history="1">
             <w:r>
               <w:rPr>
                 <w:rStyle w:val="Hyperlink"/>
@@ -1426,7 +1527,7 @@
                 <w:noProof/>
                 <w:webHidden/>
               </w:rPr>
-              <w:instrText xml:space="preserve"> PAGEREF _Toc192078685 \h </w:instrText>
+              <w:instrText xml:space="preserve"> PAGEREF _Toc192249933 \h </w:instrText>
             </w:r>
             <w:r>
               <w:rPr>
@@ -1446,7 +1547,7 @@
                 <w:noProof/>
                 <w:webHidden/>
               </w:rPr>
-              <w:t>9</w:t>
+              <w:t>10</w:t>
             </w:r>
             <w:r>
               <w:rPr>
@@ -1470,7 +1571,7 @@
               <w:lang w:eastAsia="de-CH"/>
             </w:rPr>
           </w:pPr>
-          <w:hyperlink w:anchor="_Toc192078686" w:history="1">
+          <w:hyperlink w:anchor="_Toc192249934" w:history="1">
             <w:r>
               <w:rPr>
                 <w:rStyle w:val="Hyperlink"/>
@@ -1514,7 +1615,7 @@
                 <w:noProof/>
                 <w:webHidden/>
               </w:rPr>
-              <w:instrText xml:space="preserve"> PAGEREF _Toc192078686 \h </w:instrText>
+              <w:instrText xml:space="preserve"> PAGEREF _Toc192249934 \h </w:instrText>
             </w:r>
             <w:r>
               <w:rPr>
@@ -1534,7 +1635,7 @@
                 <w:noProof/>
                 <w:webHidden/>
               </w:rPr>
-              <w:t>10</w:t>
+              <w:t>11</w:t>
             </w:r>
             <w:r>
               <w:rPr>
@@ -1558,7 +1659,7 @@
               <w:lang w:eastAsia="de-CH"/>
             </w:rPr>
           </w:pPr>
-          <w:hyperlink w:anchor="_Toc192078687" w:history="1">
+          <w:hyperlink w:anchor="_Toc192249935" w:history="1">
             <w:r>
               <w:rPr>
                 <w:rStyle w:val="Hyperlink"/>
@@ -1602,7 +1703,7 @@
                 <w:noProof/>
                 <w:webHidden/>
               </w:rPr>
-              <w:instrText xml:space="preserve"> PAGEREF _Toc192078687 \h </w:instrText>
+              <w:instrText xml:space="preserve"> PAGEREF _Toc192249935 \h </w:instrText>
             </w:r>
             <w:r>
               <w:rPr>
@@ -1622,7 +1723,7 @@
                 <w:noProof/>
                 <w:webHidden/>
               </w:rPr>
-              <w:t>10</w:t>
+              <w:t>11</w:t>
             </w:r>
             <w:r>
               <w:rPr>
@@ -1646,7 +1747,7 @@
               <w:lang w:eastAsia="de-CH"/>
             </w:rPr>
           </w:pPr>
-          <w:hyperlink w:anchor="_Toc192078688" w:history="1">
+          <w:hyperlink w:anchor="_Toc192249936" w:history="1">
             <w:r>
               <w:rPr>
                 <w:rStyle w:val="Hyperlink"/>
@@ -1688,7 +1789,7 @@
                 <w:noProof/>
                 <w:webHidden/>
               </w:rPr>
-              <w:instrText xml:space="preserve"> PAGEREF _Toc192078688 \h </w:instrText>
+              <w:instrText xml:space="preserve"> PAGEREF _Toc192249936 \h </w:instrText>
             </w:r>
             <w:r>
               <w:rPr>
@@ -1708,7 +1809,7 @@
                 <w:noProof/>
                 <w:webHidden/>
               </w:rPr>
-              <w:t>12</w:t>
+              <w:t>13</w:t>
             </w:r>
             <w:r>
               <w:rPr>
@@ -1732,7 +1833,7 @@
               <w:lang w:eastAsia="de-CH"/>
             </w:rPr>
           </w:pPr>
-          <w:hyperlink w:anchor="_Toc192078689" w:history="1">
+          <w:hyperlink w:anchor="_Toc192249937" w:history="1">
             <w:r>
               <w:rPr>
                 <w:rStyle w:val="Hyperlink"/>
@@ -1774,7 +1875,7 @@
                 <w:noProof/>
                 <w:webHidden/>
               </w:rPr>
-              <w:instrText xml:space="preserve"> PAGEREF _Toc192078689 \h </w:instrText>
+              <w:instrText xml:space="preserve"> PAGEREF _Toc192249937 \h </w:instrText>
             </w:r>
             <w:r>
               <w:rPr>
@@ -1794,7 +1895,7 @@
                 <w:noProof/>
                 <w:webHidden/>
               </w:rPr>
-              <w:t>13</w:t>
+              <w:t>14</w:t>
             </w:r>
             <w:r>
               <w:rPr>
@@ -1818,7 +1919,7 @@
               <w:lang w:eastAsia="de-CH"/>
             </w:rPr>
           </w:pPr>
-          <w:hyperlink w:anchor="_Toc192078690" w:history="1">
+          <w:hyperlink w:anchor="_Toc192249938" w:history="1">
             <w:r>
               <w:rPr>
                 <w:rStyle w:val="Hyperlink"/>
@@ -1860,7 +1961,7 @@
                 <w:noProof/>
                 <w:webHidden/>
               </w:rPr>
-              <w:instrText xml:space="preserve"> PAGEREF _Toc192078690 \h </w:instrText>
+              <w:instrText xml:space="preserve"> PAGEREF _Toc192249938 \h </w:instrText>
             </w:r>
             <w:r>
               <w:rPr>
@@ -1880,7 +1981,179 @@
                 <w:noProof/>
                 <w:webHidden/>
               </w:rPr>
-              <w:t>13</w:t>
+              <w:t>15</w:t>
+            </w:r>
+            <w:r>
+              <w:rPr>
+                <w:noProof/>
+                <w:webHidden/>
+              </w:rPr>
+              <w:fldChar w:fldCharType="end"/>
+            </w:r>
+          </w:hyperlink>
+        </w:p>
+        <w:p>
+          <w:pPr>
+            <w:pStyle w:val="Verzeichnis2"/>
+            <w:tabs>
+              <w:tab w:val="left" w:pos="960"/>
+              <w:tab w:val="right" w:leader="dot" w:pos="9062"/>
+            </w:tabs>
+            <w:rPr>
+              <w:rFonts w:eastAsiaTheme="minorEastAsia"/>
+              <w:noProof/>
+              <w:lang w:eastAsia="de-CH"/>
+            </w:rPr>
+          </w:pPr>
+          <w:hyperlink w:anchor="_Toc192249939" w:history="1">
+            <w:r>
+              <w:rPr>
+                <w:rStyle w:val="Hyperlink"/>
+                <w:noProof/>
+              </w:rPr>
+              <w:t>3.1</w:t>
+            </w:r>
+            <w:r>
+              <w:rPr>
+                <w:rFonts w:eastAsiaTheme="minorEastAsia"/>
+                <w:noProof/>
+                <w:lang w:eastAsia="de-CH"/>
+              </w:rPr>
+              <w:tab/>
+            </w:r>
+            <w:r>
+              <w:rPr>
+                <w:rStyle w:val="Hyperlink"/>
+                <w:noProof/>
+              </w:rPr>
+              <w:t>Vorgestellte Git Konzepte</w:t>
+            </w:r>
+            <w:r>
+              <w:rPr>
+                <w:noProof/>
+                <w:webHidden/>
+              </w:rPr>
+              <w:tab/>
+            </w:r>
+            <w:r>
+              <w:rPr>
+                <w:noProof/>
+                <w:webHidden/>
+              </w:rPr>
+              <w:fldChar w:fldCharType="begin"/>
+            </w:r>
+            <w:r>
+              <w:rPr>
+                <w:noProof/>
+                <w:webHidden/>
+              </w:rPr>
+              <w:instrText xml:space="preserve"> PAGEREF _Toc192249939 \h </w:instrText>
+            </w:r>
+            <w:r>
+              <w:rPr>
+                <w:noProof/>
+                <w:webHidden/>
+              </w:rPr>
+            </w:r>
+            <w:r>
+              <w:rPr>
+                <w:noProof/>
+                <w:webHidden/>
+              </w:rPr>
+              <w:fldChar w:fldCharType="separate"/>
+            </w:r>
+            <w:r>
+              <w:rPr>
+                <w:noProof/>
+                <w:webHidden/>
+              </w:rPr>
+              <w:t>15</w:t>
+            </w:r>
+            <w:r>
+              <w:rPr>
+                <w:noProof/>
+                <w:webHidden/>
+              </w:rPr>
+              <w:fldChar w:fldCharType="end"/>
+            </w:r>
+          </w:hyperlink>
+        </w:p>
+        <w:p>
+          <w:pPr>
+            <w:pStyle w:val="Verzeichnis2"/>
+            <w:tabs>
+              <w:tab w:val="left" w:pos="960"/>
+              <w:tab w:val="right" w:leader="dot" w:pos="9062"/>
+            </w:tabs>
+            <w:rPr>
+              <w:rFonts w:eastAsiaTheme="minorEastAsia"/>
+              <w:noProof/>
+              <w:lang w:eastAsia="de-CH"/>
+            </w:rPr>
+          </w:pPr>
+          <w:hyperlink w:anchor="_Toc192249940" w:history="1">
+            <w:r>
+              <w:rPr>
+                <w:rStyle w:val="Hyperlink"/>
+                <w:noProof/>
+              </w:rPr>
+              <w:t>3.2</w:t>
+            </w:r>
+            <w:r>
+              <w:rPr>
+                <w:rFonts w:eastAsiaTheme="minorEastAsia"/>
+                <w:noProof/>
+                <w:lang w:eastAsia="de-CH"/>
+              </w:rPr>
+              <w:tab/>
+            </w:r>
+            <w:r>
+              <w:rPr>
+                <w:rStyle w:val="Hyperlink"/>
+                <w:noProof/>
+              </w:rPr>
+              <w:t>Vorgestellte Git Aktionen</w:t>
+            </w:r>
+            <w:r>
+              <w:rPr>
+                <w:noProof/>
+                <w:webHidden/>
+              </w:rPr>
+              <w:tab/>
+            </w:r>
+            <w:r>
+              <w:rPr>
+                <w:noProof/>
+                <w:webHidden/>
+              </w:rPr>
+              <w:fldChar w:fldCharType="begin"/>
+            </w:r>
+            <w:r>
+              <w:rPr>
+                <w:noProof/>
+                <w:webHidden/>
+              </w:rPr>
+              <w:instrText xml:space="preserve"> PAGEREF _Toc192249940 \h </w:instrText>
+            </w:r>
+            <w:r>
+              <w:rPr>
+                <w:noProof/>
+                <w:webHidden/>
+              </w:rPr>
+            </w:r>
+            <w:r>
+              <w:rPr>
+                <w:noProof/>
+                <w:webHidden/>
+              </w:rPr>
+              <w:fldChar w:fldCharType="separate"/>
+            </w:r>
+            <w:r>
+              <w:rPr>
+                <w:noProof/>
+                <w:webHidden/>
+              </w:rPr>
+              <w:t>15</w:t>
             </w:r>
             <w:r>
               <w:rPr>
@@ -1957,7 +2230,7 @@
           <w:lang w:val="de-DE"/>
         </w:rPr>
       </w:pPr>
-      <w:bookmarkStart w:id="0" w:name="_Toc192078674"/>
+      <w:bookmarkStart w:id="0" w:name="_Toc192249921"/>
       <w:r>
         <w:rPr>
           <w:lang w:val="de-DE"/>
@@ -1977,12 +2250,12 @@
           <w:lang w:val="de-DE"/>
         </w:rPr>
       </w:pPr>
-      <w:bookmarkStart w:id="1" w:name="_Toc192078675"/>
-      <w:r>
-        <w:rPr>
-          <w:lang w:val="de-DE"/>
-        </w:rPr>
-        <w:t>Dokumentaufbau</w:t>
+      <w:bookmarkStart w:id="1" w:name="_Toc192249922"/>
+      <w:r>
+        <w:rPr>
+          <w:lang w:val="de-DE"/>
+        </w:rPr>
+        <w:t>Absicht &amp; Ziele</w:t>
       </w:r>
       <w:bookmarkEnd w:id="1"/>
     </w:p>
@@ -1996,7 +2269,19 @@
         <w:rPr>
           <w:lang w:val="de-DE"/>
         </w:rPr>
-        <w:t xml:space="preserve">Der Aufbau des Dokuments ist traditionell – Einleitung, Hauptteil &amp; Schluss. Das Dokument fasst die ersten drei Kapitel der </w:t>
+        <w:t xml:space="preserve">Die Absicht des Verfassers ist es, die umfangreichen Kapitel </w:t>
+      </w:r>
+      <w:r>
+        <w:rPr>
+          <w:lang w:val="de-DE"/>
+        </w:rPr>
+        <w:t xml:space="preserve">(1, 2 &amp; 3) </w:t>
+      </w:r>
+      <w:r>
+        <w:rPr>
+          <w:lang w:val="de-DE"/>
+        </w:rPr>
+        <w:t xml:space="preserve">der offiziellen </w:t>
       </w:r>
       <w:proofErr w:type="spellStart"/>
       <w:r>
@@ -2010,7 +2295,73 @@
         <w:rPr>
           <w:lang w:val="de-DE"/>
         </w:rPr>
-        <w:t xml:space="preserve">-Dokumentation zusammen. Ziel ist es, dass Sie die Grundlagen mithilfe eines Beispielprojekts effizienter erlernen. Diese Zusammenfassung ist weder vollständig noch </w:t>
+        <w:t xml:space="preserve"> Dokumentation </w:t>
+      </w:r>
+      <w:r>
+        <w:rPr>
+          <w:lang w:val="de-DE"/>
+        </w:rPr>
+        <w:t xml:space="preserve">markant </w:t>
+      </w:r>
+      <w:proofErr w:type="spellStart"/>
+      <w:r>
+        <w:rPr>
+          <w:lang w:val="de-DE"/>
+        </w:rPr>
+        <w:t>zusammenzukürzen</w:t>
+      </w:r>
+      <w:proofErr w:type="spellEnd"/>
+      <w:r>
+        <w:rPr>
+          <w:lang w:val="de-DE"/>
+        </w:rPr>
+        <w:t xml:space="preserve">. </w:t>
+      </w:r>
+      <w:r>
+        <w:rPr>
+          <w:lang w:val="de-DE"/>
+        </w:rPr>
+        <w:t xml:space="preserve">Ziel ist es, dass Sie das Dokument inkl. aller Aufgaben in maximal einer Stunde und </w:t>
+      </w:r>
+      <w:proofErr w:type="spellStart"/>
+      <w:r>
+        <w:rPr>
+          <w:lang w:val="de-DE"/>
+        </w:rPr>
+        <w:t>dreissig</w:t>
+      </w:r>
+      <w:proofErr w:type="spellEnd"/>
+      <w:r>
+        <w:rPr>
+          <w:lang w:val="de-DE"/>
+        </w:rPr>
+        <w:t xml:space="preserve"> Minuten vollständig bearbeitet haben.</w:t>
+      </w:r>
+      <w:r>
+        <w:rPr>
+          <w:lang w:val="de-DE"/>
+        </w:rPr>
+        <w:t xml:space="preserve"> </w:t>
+      </w:r>
+      <w:r>
+        <w:rPr>
+          <w:lang w:val="de-DE"/>
+        </w:rPr>
+        <w:t xml:space="preserve">Das Dokument fasst die ersten drei Kapitel der </w:t>
+      </w:r>
+      <w:proofErr w:type="spellStart"/>
+      <w:r>
+        <w:rPr>
+          <w:lang w:val="de-DE"/>
+        </w:rPr>
+        <w:t>Git</w:t>
+      </w:r>
+      <w:proofErr w:type="spellEnd"/>
+      <w:r>
+        <w:rPr>
+          <w:lang w:val="de-DE"/>
+        </w:rPr>
+        <w:t xml:space="preserve">-Dokumentation zusammen. Diese Zusammenfassung ist weder vollständig noch </w:t>
       </w:r>
       <w:proofErr w:type="spellStart"/>
       <w:r>
@@ -2055,13 +2406,12 @@
         </w:rPr>
         <w:t xml:space="preserve"> Dokumentation.</w:t>
       </w:r>
-    </w:p>
-    <w:p>
-      <w:pPr>
-        <w:rPr>
-          <w:lang w:val="de-DE"/>
-        </w:rPr>
-      </w:pPr>
+      <w:r>
+        <w:rPr>
+          <w:lang w:val="de-DE"/>
+        </w:rPr>
+        <w:t xml:space="preserve"> </w:t>
+      </w:r>
       <w:r>
         <w:rPr>
           <w:lang w:val="de-DE"/>
@@ -2147,26 +2497,223 @@
           <w:lang w:val="de-DE"/>
         </w:rPr>
       </w:pPr>
+      <w:r>
+        <w:rPr>
+          <w:lang w:val="de-DE"/>
+        </w:rPr>
+        <w:t xml:space="preserve">Ihr Ziel als Konsument dieses Dokumentes ist es, dass Sie in der Lage sind, eine </w:t>
+      </w:r>
+      <w:proofErr w:type="spellStart"/>
+      <w:r>
+        <w:rPr>
+          <w:lang w:val="de-DE"/>
+        </w:rPr>
+        <w:t>zweckmässige</w:t>
+      </w:r>
+      <w:proofErr w:type="spellEnd"/>
+      <w:r>
+        <w:rPr>
+          <w:lang w:val="de-DE"/>
+        </w:rPr>
+        <w:t xml:space="preserve"> Versionierung lokaler Projekte unter dem Einsatz von </w:t>
+      </w:r>
+      <w:proofErr w:type="spellStart"/>
+      <w:r>
+        <w:rPr>
+          <w:lang w:val="de-DE"/>
+        </w:rPr>
+        <w:t>Git</w:t>
+      </w:r>
+      <w:proofErr w:type="spellEnd"/>
+      <w:r>
+        <w:rPr>
+          <w:lang w:val="de-DE"/>
+        </w:rPr>
+        <w:t xml:space="preserve"> aufzubauen sowie sicherzustellen. Um das Ziel zu erreichen, setzen Sie dieses Dokument nur punktuell als Nachschlagewerk ein. </w:t>
+      </w:r>
+    </w:p>
+    <w:p>
+      <w:pPr>
+        <w:rPr>
+          <w:lang w:val="de-DE"/>
+        </w:rPr>
+      </w:pPr>
+      <w:r>
+        <w:rPr>
+          <w:lang w:val="de-DE"/>
+        </w:rPr>
+        <w:t xml:space="preserve">Aufbauend auf dem Wissen, dass Sie sich mithilfe dieses Dokumentes aneignen, werden Sie die remote Arbeit mit </w:t>
+      </w:r>
+      <w:proofErr w:type="spellStart"/>
+      <w:r>
+        <w:rPr>
+          <w:lang w:val="de-DE"/>
+        </w:rPr>
+        <w:t>Git</w:t>
+      </w:r>
+      <w:proofErr w:type="spellEnd"/>
+      <w:r>
+        <w:rPr>
+          <w:lang w:val="de-DE"/>
+        </w:rPr>
+        <w:t xml:space="preserve"> gleich zusammen mit den </w:t>
+      </w:r>
+      <w:proofErr w:type="spellStart"/>
+      <w:r>
+        <w:rPr>
+          <w:lang w:val="de-DE"/>
+        </w:rPr>
+        <w:t>Entwicklungsguidelines</w:t>
+      </w:r>
+      <w:proofErr w:type="spellEnd"/>
+      <w:r>
+        <w:rPr>
+          <w:lang w:val="de-DE"/>
+        </w:rPr>
+        <w:t xml:space="preserve"> der </w:t>
+      </w:r>
+      <w:proofErr w:type="spellStart"/>
+      <w:r>
+        <w:rPr>
+          <w:lang w:val="de-DE"/>
+        </w:rPr>
+        <w:t>ddag</w:t>
+      </w:r>
+      <w:proofErr w:type="spellEnd"/>
+      <w:r>
+        <w:rPr>
+          <w:lang w:val="de-DE"/>
+        </w:rPr>
+        <w:t xml:space="preserve"> erlernen.</w:t>
+      </w:r>
+      <w:r>
+        <w:rPr>
+          <w:lang w:val="de-DE"/>
+        </w:rPr>
+        <w:t xml:space="preserve"> Dafür gibt es ein separates Dokument</w:t>
+      </w:r>
+      <w:r>
+        <w:rPr>
+          <w:lang w:val="de-DE"/>
+        </w:rPr>
+        <w:t>.</w:t>
+      </w:r>
+    </w:p>
+    <w:p>
+      <w:pPr>
+        <w:rPr>
+          <w:lang w:val="de-DE"/>
+        </w:rPr>
+      </w:pPr>
     </w:p>
     <w:p>
       <w:pPr>
         <w:pStyle w:val="berschrift2"/>
         <w:numPr>
           <w:ilvl w:val="1"/>
-          <w:numId w:val="8"/>
+          <w:numId w:val="1"/>
         </w:numPr>
         <w:rPr>
           <w:lang w:val="de-DE"/>
         </w:rPr>
       </w:pPr>
-      <w:bookmarkStart w:id="2" w:name="_Toc192078676"/>
-      <w:r>
-        <w:rPr>
-          <w:lang w:val="de-DE"/>
-        </w:rPr>
+      <w:bookmarkStart w:id="2" w:name="_Toc192249923"/>
+      <w:r>
+        <w:rPr>
+          <w:lang w:val="de-DE"/>
+        </w:rPr>
+        <w:t>Dokumentaufbau</w:t>
+      </w:r>
+      <w:bookmarkEnd w:id="2"/>
+    </w:p>
+    <w:p>
+      <w:pPr>
+        <w:rPr>
+          <w:lang w:val="de-DE"/>
+        </w:rPr>
+      </w:pPr>
+      <w:r>
+        <w:rPr>
+          <w:lang w:val="de-DE"/>
+        </w:rPr>
+        <w:t>D</w:t>
+      </w:r>
+      <w:r>
+        <w:rPr>
+          <w:lang w:val="de-DE"/>
+        </w:rPr>
+        <w:t xml:space="preserve">ieses Dokument ist traditionell </w:t>
+      </w:r>
+      <w:r>
+        <w:rPr>
+          <w:lang w:val="de-DE"/>
+        </w:rPr>
+        <w:t xml:space="preserve">aufgebaut. Es gliedert sich in </w:t>
+      </w:r>
+      <w:r>
+        <w:rPr>
+          <w:lang w:val="de-DE"/>
+        </w:rPr>
+        <w:t>Einleitung, Haupt</w:t>
+      </w:r>
+      <w:r>
+        <w:rPr>
+          <w:lang w:val="de-DE"/>
+        </w:rPr>
+        <w:t>-</w:t>
+      </w:r>
+      <w:r>
+        <w:rPr>
+          <w:lang w:val="de-DE"/>
+        </w:rPr>
+        <w:t xml:space="preserve"> &amp; Schluss</w:t>
+      </w:r>
+      <w:r>
+        <w:rPr>
+          <w:lang w:val="de-DE"/>
+        </w:rPr>
+        <w:t>teil</w:t>
+      </w:r>
+      <w:r>
+        <w:rPr>
+          <w:lang w:val="de-DE"/>
+        </w:rPr>
+        <w:t>.</w:t>
+      </w:r>
+    </w:p>
+    <w:p>
+      <w:pPr>
+        <w:rPr>
+          <w:lang w:val="de-DE"/>
+        </w:rPr>
+      </w:pPr>
+      <w:r>
+        <w:rPr>
+          <w:lang w:val="de-DE"/>
+        </w:rPr>
+        <w:br w:type="page"/>
+      </w:r>
+    </w:p>
+    <w:p>
+      <w:pPr>
+        <w:pStyle w:val="berschrift2"/>
+        <w:numPr>
+          <w:ilvl w:val="1"/>
+          <w:numId w:val="1"/>
+        </w:numPr>
+        <w:rPr>
+          <w:lang w:val="de-DE"/>
+        </w:rPr>
+      </w:pPr>
+      <w:bookmarkStart w:id="3" w:name="_Toc192249924"/>
+      <w:r>
+        <w:rPr>
+          <w:lang w:val="de-DE"/>
+        </w:rPr>
+        <w:lastRenderedPageBreak/>
         <w:t>Voraussetzungen</w:t>
       </w:r>
-      <w:bookmarkEnd w:id="2"/>
+      <w:bookmarkEnd w:id="3"/>
     </w:p>
     <w:p>
       <w:pPr>
@@ -2346,7 +2893,7 @@
           <w:lang w:val="de-DE"/>
         </w:rPr>
         <w:drawing>
-          <wp:inline distT="0" distB="0" distL="0" distR="0" wp14:anchorId="7AE19F69" wp14:editId="3CAD8724">
+          <wp:inline distT="0" distB="0" distL="0" distR="0" wp14:anchorId="24F93F5F" wp14:editId="0900D397">
             <wp:extent cx="2524477" cy="400106"/>
             <wp:effectExtent l="0" t="0" r="0" b="0"/>
             <wp:docPr id="291735097" name="Grafik 1"/>
@@ -2443,33 +2990,26 @@
           <w:lang w:val="de-DE"/>
         </w:rPr>
       </w:pPr>
-      <w:r>
-        <w:rPr>
-          <w:lang w:val="de-DE"/>
-        </w:rPr>
-        <w:br w:type="page"/>
-      </w:r>
     </w:p>
     <w:p>
       <w:pPr>
         <w:pStyle w:val="berschrift2"/>
         <w:numPr>
           <w:ilvl w:val="1"/>
-          <w:numId w:val="8"/>
+          <w:numId w:val="1"/>
         </w:numPr>
         <w:rPr>
           <w:lang w:val="de-DE"/>
         </w:rPr>
       </w:pPr>
-      <w:bookmarkStart w:id="3" w:name="_Toc192078677"/>
-      <w:r>
-        <w:rPr>
-          <w:lang w:val="de-DE"/>
-        </w:rPr>
-        <w:lastRenderedPageBreak/>
+      <w:bookmarkStart w:id="4" w:name="_Toc192249925"/>
+      <w:r>
+        <w:rPr>
+          <w:lang w:val="de-DE"/>
+        </w:rPr>
         <w:t>Voreinstellungen</w:t>
       </w:r>
-      <w:bookmarkEnd w:id="3"/>
+      <w:bookmarkEnd w:id="4"/>
     </w:p>
     <w:p>
       <w:pPr>
@@ -2522,7 +3062,35 @@
         <w:rPr>
           <w:lang w:val="de-DE"/>
         </w:rPr>
-        <w:t>, indem Sie nun Ihren Namen und E-Mail-Adresse festlegen.</w:t>
+        <w:t xml:space="preserve">, indem Sie nun Ihren Namen und E-Mail-Adresse festlegen. Sie werden die Auswirkung dieser Einstellungen in diesem Dokument noch nicht spüren, denn Sie arbeiten </w:t>
+      </w:r>
+      <w:proofErr w:type="spellStart"/>
+      <w:r>
+        <w:rPr>
+          <w:lang w:val="de-DE"/>
+        </w:rPr>
+        <w:t>ausschliesslich</w:t>
+      </w:r>
+      <w:proofErr w:type="spellEnd"/>
+      <w:r>
+        <w:rPr>
+          <w:lang w:val="de-DE"/>
+        </w:rPr>
+        <w:t xml:space="preserve"> lokal. Trotzdem ist es für Sie vorteilhaft, wenn Sie wissen, wie Sie </w:t>
+      </w:r>
+      <w:proofErr w:type="spellStart"/>
+      <w:r>
+        <w:rPr>
+          <w:lang w:val="de-DE"/>
+        </w:rPr>
+        <w:t>Git</w:t>
+      </w:r>
+      <w:proofErr w:type="spellEnd"/>
+      <w:r>
+        <w:rPr>
+          <w:lang w:val="de-DE"/>
+        </w:rPr>
+        <w:t xml:space="preserve"> für sich personalisieren können. Dafür ist es nie zu früh.</w:t>
       </w:r>
     </w:p>
     <w:p>
@@ -2760,8 +3328,9 @@
         <w:rPr>
           <w:noProof/>
         </w:rPr>
+        <w:lastRenderedPageBreak/>
         <w:drawing>
-          <wp:inline distT="0" distB="0" distL="0" distR="0" wp14:anchorId="465C8BC3" wp14:editId="1966A631">
+          <wp:inline distT="0" distB="0" distL="0" distR="0" wp14:anchorId="3DCAB574" wp14:editId="249FE9F3">
             <wp:extent cx="3089613" cy="850604"/>
             <wp:effectExtent l="0" t="0" r="0" b="6985"/>
             <wp:docPr id="613887935" name="Grafik 1" descr="Ein Bild, das Text, Screenshot, Schrift enthält.&#10;&#10;KI-generierte Inhalte können fehlerhaft sein."/>
@@ -2818,33 +3387,33 @@
           <w:kern w:val="0"/>
           <w:sz w:val="20"/>
           <w:szCs w:val="20"/>
-          <w:lang w:eastAsia="de-CH"/>
-          <w14:ligatures w14:val="none"/>
-        </w:rPr>
-      </w:pPr>
-      <w:proofErr w:type="spellStart"/>
+          <w:lang w:val="fr-CH" w:eastAsia="de-CH"/>
+          <w14:ligatures w14:val="none"/>
+        </w:rPr>
+      </w:pPr>
+      <w:proofErr w:type="gramStart"/>
       <w:r>
         <w:rPr>
           <w:rFonts w:ascii="Courier New" w:eastAsia="Times New Roman" w:hAnsi="Courier New" w:cs="Courier New"/>
           <w:kern w:val="0"/>
           <w:sz w:val="20"/>
           <w:szCs w:val="20"/>
-          <w:lang w:eastAsia="de-CH"/>
+          <w:lang w:val="fr-CH" w:eastAsia="de-CH"/>
           <w14:ligatures w14:val="none"/>
         </w:rPr>
         <w:t>git</w:t>
       </w:r>
-      <w:proofErr w:type="spellEnd"/>
+      <w:proofErr w:type="gramEnd"/>
       <w:r>
         <w:rPr>
           <w:rFonts w:ascii="Courier New" w:eastAsia="Times New Roman" w:hAnsi="Courier New" w:cs="Courier New"/>
           <w:kern w:val="0"/>
           <w:sz w:val="20"/>
           <w:szCs w:val="20"/>
-          <w:lang w:eastAsia="de-CH"/>
-          <w14:ligatures w14:val="none"/>
-        </w:rPr>
-        <w:t xml:space="preserve"> </w:t>
+          <w:lang w:val="fr-CH" w:eastAsia="de-CH"/>
+          <w14:ligatures w14:val="none"/>
+        </w:rPr>
+        <w:t xml:space="preserve"> config --global </w:t>
       </w:r>
       <w:proofErr w:type="spellStart"/>
       <w:r>
@@ -2853,10 +3422,10 @@
           <w:kern w:val="0"/>
           <w:sz w:val="20"/>
           <w:szCs w:val="20"/>
-          <w:lang w:eastAsia="de-CH"/>
-          <w14:ligatures w14:val="none"/>
-        </w:rPr>
-        <w:t>config</w:t>
+          <w:lang w:val="fr-CH" w:eastAsia="de-CH"/>
+          <w14:ligatures w14:val="none"/>
+        </w:rPr>
+        <w:t>user.email</w:t>
       </w:r>
       <w:proofErr w:type="spellEnd"/>
       <w:r>
@@ -2865,36 +3434,34 @@
           <w:kern w:val="0"/>
           <w:sz w:val="20"/>
           <w:szCs w:val="20"/>
-          <w:lang w:eastAsia="de-CH"/>
-          <w14:ligatures w14:val="none"/>
-        </w:rPr>
-        <w:t xml:space="preserve"> --global </w:t>
-      </w:r>
-      <w:proofErr w:type="spellStart"/>
-      <w:proofErr w:type="gramStart"/>
+          <w:lang w:val="fr-CH" w:eastAsia="de-CH"/>
+          <w14:ligatures w14:val="none"/>
+        </w:rPr>
+        <w:t xml:space="preserve"> "&lt;</w:t>
+      </w:r>
+      <w:proofErr w:type="spellStart"/>
       <w:r>
         <w:rPr>
           <w:rFonts w:ascii="Courier New" w:eastAsia="Times New Roman" w:hAnsi="Courier New" w:cs="Courier New"/>
           <w:kern w:val="0"/>
           <w:sz w:val="20"/>
           <w:szCs w:val="20"/>
-          <w:lang w:eastAsia="de-CH"/>
-          <w14:ligatures w14:val="none"/>
-        </w:rPr>
-        <w:t>user.email</w:t>
-      </w:r>
-      <w:proofErr w:type="spellEnd"/>
-      <w:proofErr w:type="gramEnd"/>
+          <w:lang w:val="fr-CH" w:eastAsia="de-CH"/>
+          <w14:ligatures w14:val="none"/>
+        </w:rPr>
+        <w:t>Ihre</w:t>
+      </w:r>
+      <w:proofErr w:type="spellEnd"/>
       <w:r>
         <w:rPr>
           <w:rFonts w:ascii="Courier New" w:eastAsia="Times New Roman" w:hAnsi="Courier New" w:cs="Courier New"/>
           <w:kern w:val="0"/>
           <w:sz w:val="20"/>
           <w:szCs w:val="20"/>
-          <w:lang w:eastAsia="de-CH"/>
-          <w14:ligatures w14:val="none"/>
-        </w:rPr>
-        <w:t xml:space="preserve"> "&lt;Ihre E-Mail-Adresse&gt;"</w:t>
+          <w:lang w:val="fr-CH" w:eastAsia="de-CH"/>
+          <w14:ligatures w14:val="none"/>
+        </w:rPr>
+        <w:t xml:space="preserve"> E-Mail-Adresse&gt;"</w:t>
       </w:r>
     </w:p>
     <w:p>
@@ -2919,16 +3486,25 @@
         <w:pStyle w:val="berschrift2"/>
         <w:numPr>
           <w:ilvl w:val="1"/>
-          <w:numId w:val="8"/>
+          <w:numId w:val="1"/>
         </w:numPr>
-      </w:pPr>
-      <w:bookmarkStart w:id="4" w:name="_Toc192078678"/>
-      <w:r>
+        <w:rPr>
+          <w:lang w:val="de-DE"/>
+        </w:rPr>
+      </w:pPr>
+      <w:bookmarkStart w:id="5" w:name="_Toc192249926"/>
+      <w:r>
+        <w:rPr>
+          <w:lang w:val="de-DE"/>
+        </w:rPr>
         <w:t>Aufgabenstellung</w:t>
       </w:r>
-      <w:bookmarkEnd w:id="4"/>
-    </w:p>
-    <w:p>
+      <w:bookmarkEnd w:id="5"/>
+    </w:p>
+    <w:p>
+      <w:pPr>
+        <w:ind w:left="360"/>
+      </w:pPr>
       <w:r>
         <w:t xml:space="preserve">Ausgehend von der Aufgabe 6 aus dem C/SIDE Kurs 3 soll der Report rekonstruiert werden. Es soll eine </w:t>
       </w:r>
@@ -2943,9 +3519,11 @@
     </w:p>
     <w:p>
       <w:r>
-        <w:lastRenderedPageBreak/>
+        <w:rPr>
+          <w:noProof/>
+        </w:rPr>
         <w:drawing>
-          <wp:inline distT="0" distB="0" distL="0" distR="0" wp14:anchorId="070B86F9" wp14:editId="6045C57D">
+          <wp:inline distT="0" distB="0" distL="0" distR="0" wp14:anchorId="49043957" wp14:editId="42188A35">
             <wp:extent cx="5760720" cy="1805305"/>
             <wp:effectExtent l="19050" t="19050" r="11430" b="23495"/>
             <wp:docPr id="108574398" name="Grafik 1" descr="Ein Bild, das Text, Reihe, Schrift, Screenshot enthält.&#10;&#10;KI-generierte Inhalte können fehlerhaft sein."/>
@@ -3007,28 +3585,36 @@
         <w:t xml:space="preserve"> anzuzeigen. </w:t>
       </w:r>
     </w:p>
-    <w:p/>
+    <w:p>
+      <w:r>
+        <w:br w:type="page"/>
+      </w:r>
+    </w:p>
     <w:p>
       <w:pPr>
         <w:pStyle w:val="berschrift2"/>
         <w:numPr>
           <w:ilvl w:val="1"/>
-          <w:numId w:val="8"/>
+          <w:numId w:val="1"/>
         </w:numPr>
         <w:rPr>
           <w:lang w:val="de-DE"/>
         </w:rPr>
       </w:pPr>
-      <w:bookmarkStart w:id="5" w:name="_Toc192078679"/>
-      <w:r>
-        <w:rPr>
-          <w:lang w:val="de-DE"/>
-        </w:rPr>
+      <w:bookmarkStart w:id="6" w:name="_Toc192249927"/>
+      <w:r>
+        <w:rPr>
+          <w:lang w:val="de-DE"/>
+        </w:rPr>
+        <w:lastRenderedPageBreak/>
         <w:t>Die drei Zustände</w:t>
       </w:r>
-      <w:bookmarkEnd w:id="5"/>
-    </w:p>
-    <w:p>
+      <w:bookmarkEnd w:id="6"/>
+    </w:p>
+    <w:p>
+      <w:pPr>
+        <w:ind w:left="360"/>
+      </w:pPr>
       <w:proofErr w:type="spellStart"/>
       <w:r>
         <w:t>Git</w:t>
@@ -3217,13 +3803,7 @@
           </w:tcPr>
           <w:p>
             <w:r>
-              <w:t>Die Änderung</w:t>
-            </w:r>
-            <w:r>
-              <w:t xml:space="preserve"> </w:t>
-            </w:r>
-            <w:r>
-              <w:t>wird versioniert und in der Datenbank abgespeichert.</w:t>
+              <w:t>Die Änderung wird versioniert und in der Datenbank abgespeichert.</w:t>
             </w:r>
           </w:p>
         </w:tc>
@@ -3232,10 +3812,7 @@
     <w:p/>
     <w:p>
       <w:r>
-        <w:t>Betrachten Sie die Reihenfolge der drei Hauptzustände chronologisch</w:t>
-      </w:r>
-      <w:r>
-        <w:t>. Zuerst verändert man eine Datei (</w:t>
+        <w:t>Betrachten Sie die Reihenfolge der drei Hauptzustände chronologisch. Zuerst verändert man eine Datei (</w:t>
       </w:r>
       <w:proofErr w:type="spellStart"/>
       <w:r>
@@ -3288,12 +3865,12 @@
           <w:numId w:val="1"/>
         </w:numPr>
       </w:pPr>
-      <w:bookmarkStart w:id="6" w:name="_Toc192078680"/>
+      <w:bookmarkStart w:id="7" w:name="_Toc192249928"/>
       <w:r>
         <w:lastRenderedPageBreak/>
         <w:t>Hauptteil</w:t>
       </w:r>
-      <w:bookmarkEnd w:id="6"/>
+      <w:bookmarkEnd w:id="7"/>
     </w:p>
     <w:p>
       <w:pPr>
@@ -3431,7 +4008,7 @@
           <w:lang w:val="de-DE"/>
         </w:rPr>
       </w:pPr>
-      <w:bookmarkStart w:id="7" w:name="_Toc192078681"/>
+      <w:bookmarkStart w:id="8" w:name="_Toc192249929"/>
       <w:r>
         <w:rPr>
           <w:lang w:val="de-DE"/>
@@ -3452,7 +4029,7 @@
         </w:rPr>
         <w:t xml:space="preserve"> Repository anlegen</w:t>
       </w:r>
-      <w:bookmarkEnd w:id="7"/>
+      <w:bookmarkEnd w:id="8"/>
       <w:r>
         <w:rPr>
           <w:lang w:val="de-DE"/>
@@ -4026,11 +4603,11 @@
           <w:numId w:val="1"/>
         </w:numPr>
       </w:pPr>
-      <w:bookmarkStart w:id="8" w:name="_Toc192078682"/>
+      <w:bookmarkStart w:id="9" w:name="_Toc192249930"/>
       <w:r>
         <w:t>Erstellen der Projektstruktur</w:t>
       </w:r>
-      <w:bookmarkEnd w:id="8"/>
+      <w:bookmarkEnd w:id="9"/>
     </w:p>
     <w:p>
       <w:pPr>
@@ -5437,7 +6014,7 @@
       <w:r>
         <w:t xml:space="preserve">Fügen Sie in einem letzten Schritt folgenden Text in die Datei </w:t>
       </w:r>
-      <w:bookmarkStart w:id="9" w:name="_Hlk191987120"/>
+      <w:bookmarkStart w:id="10" w:name="_Hlk191987120"/>
       <w:r>
         <w:rPr>
           <w:lang w:val="de-DE"/>
@@ -5456,7 +6033,7 @@
       <w:r>
         <w:t xml:space="preserve"> </w:t>
       </w:r>
-      <w:bookmarkEnd w:id="9"/>
+      <w:bookmarkEnd w:id="10"/>
       <w:r>
         <w:t>ein.</w:t>
       </w:r>
@@ -5543,11 +6120,11 @@
           <w:numId w:val="1"/>
         </w:numPr>
       </w:pPr>
-      <w:bookmarkStart w:id="10" w:name="_Toc192078683"/>
+      <w:bookmarkStart w:id="11" w:name="_Toc192249931"/>
       <w:r>
         <w:t>Zustand von Dateien prüfen</w:t>
       </w:r>
-      <w:bookmarkEnd w:id="10"/>
+      <w:bookmarkEnd w:id="11"/>
     </w:p>
     <w:p>
       <w:pPr>
@@ -5955,11 +6532,11 @@
           <w:numId w:val="1"/>
         </w:numPr>
       </w:pPr>
-      <w:bookmarkStart w:id="11" w:name="_Toc192078684"/>
+      <w:bookmarkStart w:id="12" w:name="_Toc192249932"/>
       <w:r>
         <w:t>Neue Dateien zur Versionsverwaltung hinzufügen</w:t>
       </w:r>
-      <w:bookmarkEnd w:id="11"/>
+      <w:bookmarkEnd w:id="12"/>
     </w:p>
     <w:p>
       <w:r>
@@ -6234,7 +6811,7 @@
           <w:lang w:val="de-DE"/>
         </w:rPr>
       </w:pPr>
-      <w:bookmarkStart w:id="12" w:name="_Toc192078685"/>
+      <w:bookmarkStart w:id="13" w:name="_Toc192249933"/>
       <w:r>
         <w:rPr>
           <w:lang w:val="de-DE"/>
@@ -6249,7 +6826,7 @@
         </w:rPr>
         <w:t>commit</w:t>
       </w:r>
-      <w:bookmarkEnd w:id="12"/>
+      <w:bookmarkEnd w:id="13"/>
       <w:proofErr w:type="spellEnd"/>
     </w:p>
     <w:p>
@@ -6947,10 +7524,10 @@
             <v:path o:extrusionok="f" gradientshapeok="t" o:connecttype="rect"/>
             <o:lock v:ext="edit" aspectratio="t"/>
           </v:shapetype>
-          <v:shape id="_x0000_i1025" type="#_x0000_t75" style="width:76.95pt;height:49.65pt" o:ole="">
+          <v:shape id="_x0000_i1025" type="#_x0000_t75" style="width:76.7pt;height:49.55pt" o:ole="">
             <v:imagedata r:id="rId23" o:title=""/>
           </v:shape>
-          <o:OLEObject Type="Embed" ProgID="Package" ShapeID="_x0000_i1025" DrawAspect="Icon" ObjectID="_1802691667" r:id="rId24"/>
+          <o:OLEObject Type="Embed" ProgID="Package" ShapeID="_x0000_i1025" DrawAspect="Icon" ObjectID="_1802862946" r:id="rId24"/>
         </w:object>
       </w:r>
     </w:p>
@@ -7005,6 +7582,7 @@
       </w:pPr>
       <w:r>
         <w:rPr>
+          <w:noProof/>
           <w:lang w:val="de-DE"/>
         </w:rPr>
         <w:lastRenderedPageBreak/>
@@ -7068,7 +7646,7 @@
           <w:lang w:val="de-DE"/>
         </w:rPr>
       </w:pPr>
-      <w:bookmarkStart w:id="13" w:name="_Toc192078686"/>
+      <w:bookmarkStart w:id="14" w:name="_Toc192249934"/>
       <w:r>
         <w:rPr>
           <w:lang w:val="de-DE"/>
@@ -7089,7 +7667,7 @@
         </w:rPr>
         <w:t>-Historie</w:t>
       </w:r>
-      <w:bookmarkEnd w:id="13"/>
+      <w:bookmarkEnd w:id="14"/>
     </w:p>
     <w:p>
       <w:pPr>
@@ -7316,7 +7894,7 @@
           <w:lang w:val="de-DE"/>
         </w:rPr>
       </w:pPr>
-      <w:bookmarkStart w:id="14" w:name="_Toc192078687"/>
+      <w:bookmarkStart w:id="15" w:name="_Toc192249935"/>
       <w:proofErr w:type="spellStart"/>
       <w:r>
         <w:rPr>
@@ -7337,16 +7915,17 @@
         </w:rPr>
         <w:t xml:space="preserve"> auf einen Blick</w:t>
       </w:r>
-      <w:bookmarkEnd w:id="14"/>
-    </w:p>
-    <w:p>
-      <w:pPr>
-        <w:rPr>
-          <w:lang w:val="de-DE"/>
-        </w:rPr>
-      </w:pPr>
-      <w:r>
-        <w:rPr>
+      <w:bookmarkEnd w:id="15"/>
+    </w:p>
+    <w:p>
+      <w:pPr>
+        <w:rPr>
+          <w:lang w:val="de-DE"/>
+        </w:rPr>
+      </w:pPr>
+      <w:r>
+        <w:rPr>
+          <w:noProof/>
           <w:lang w:val="de-DE"/>
         </w:rPr>
         <w:drawing>
@@ -7900,6 +8479,7 @@
       <w:r>
         <w:rPr>
           <w:rFonts w:ascii="Courier New" w:eastAsia="Times New Roman" w:hAnsi="Courier New" w:cs="Courier New"/>
+          <w:noProof/>
           <w:kern w:val="0"/>
           <w:sz w:val="20"/>
           <w:szCs w:val="20"/>
@@ -8275,6 +8855,7 @@
       </w:r>
       <w:r>
         <w:rPr>
+          <w:noProof/>
           <w:lang w:val="de-DE"/>
         </w:rPr>
         <w:drawing>
@@ -8327,6 +8908,7 @@
       </w:r>
       <w:r>
         <w:rPr>
+          <w:noProof/>
           <w:lang w:val="de-DE"/>
         </w:rPr>
         <w:drawing>
@@ -8373,6 +8955,7 @@
       </w:r>
       <w:r>
         <w:rPr>
+          <w:noProof/>
           <w:lang w:val="de-DE"/>
         </w:rPr>
         <w:drawing>
@@ -8809,6 +9392,9 @@
     </w:p>
     <w:p>
       <w:r>
+        <w:rPr>
+          <w:noProof/>
+        </w:rPr>
         <w:lastRenderedPageBreak/>
         <w:drawing>
           <wp:inline distT="0" distB="0" distL="0" distR="0" wp14:anchorId="7E13E524" wp14:editId="6F92C9BF">
@@ -8968,11 +9554,11 @@
           <w:numId w:val="1"/>
         </w:numPr>
       </w:pPr>
-      <w:bookmarkStart w:id="15" w:name="_Toc192078688"/>
+      <w:bookmarkStart w:id="16" w:name="_Toc192249936"/>
       <w:r>
         <w:t>Verzweigung zusammenführen</w:t>
       </w:r>
-      <w:bookmarkEnd w:id="15"/>
+      <w:bookmarkEnd w:id="16"/>
     </w:p>
     <w:p>
       <w:r>
@@ -9121,7 +9707,7 @@
           <w:kern w:val="0"/>
           <w:sz w:val="20"/>
           <w:szCs w:val="20"/>
-          <w:lang w:eastAsia="de-CH"/>
+          <w:lang w:val="en-US" w:eastAsia="de-CH"/>
           <w14:ligatures w14:val="none"/>
         </w:rPr>
       </w:pPr>
@@ -9131,7 +9717,7 @@
           <w:kern w:val="0"/>
           <w:sz w:val="20"/>
           <w:szCs w:val="20"/>
-          <w:lang w:eastAsia="de-CH"/>
+          <w:lang w:val="en-US" w:eastAsia="de-CH"/>
           <w14:ligatures w14:val="none"/>
         </w:rPr>
         <w:t>git checkout &lt;name default branch&gt;</w:t>
@@ -9343,7 +9929,7 @@
           <w:numId w:val="1"/>
         </w:numPr>
       </w:pPr>
-      <w:bookmarkStart w:id="16" w:name="_Toc192078689"/>
+      <w:bookmarkStart w:id="17" w:name="_Toc192249937"/>
       <w:proofErr w:type="spellStart"/>
       <w:r>
         <w:lastRenderedPageBreak/>
@@ -9353,7 +9939,7 @@
       <w:r>
         <w:t xml:space="preserve"> löschen</w:t>
       </w:r>
-      <w:bookmarkEnd w:id="16"/>
+      <w:bookmarkEnd w:id="17"/>
     </w:p>
     <w:p>
       <w:r>
@@ -9459,6 +10045,11 @@
       </w:r>
       <w:r>
         <w:t xml:space="preserve"> Welchen Befehl verwenden Sie dafür?</w:t>
+      </w:r>
+    </w:p>
+    <w:p>
+      <w:r>
+        <w:br w:type="page"/>
       </w:r>
     </w:p>
     <w:p>
@@ -9469,15 +10060,334 @@
           <w:numId w:val="1"/>
         </w:numPr>
       </w:pPr>
-      <w:bookmarkStart w:id="17" w:name="_Toc192078690"/>
-      <w:r>
+      <w:bookmarkStart w:id="18" w:name="_Toc192249938"/>
+      <w:r>
+        <w:lastRenderedPageBreak/>
         <w:t>Schlusswort</w:t>
       </w:r>
-      <w:bookmarkEnd w:id="17"/>
-    </w:p>
-    <w:p>
-      <w:r>
-        <w:t>…</w:t>
+      <w:bookmarkEnd w:id="18"/>
+    </w:p>
+    <w:p>
+      <w:r>
+        <w:t xml:space="preserve">Abschliessend werden alle in diesem Dokument vorgestellten </w:t>
+      </w:r>
+      <w:proofErr w:type="spellStart"/>
+      <w:r>
+        <w:t>Git</w:t>
+      </w:r>
+      <w:proofErr w:type="spellEnd"/>
+      <w:r>
+        <w:t xml:space="preserve"> Konzepte und Aktionen</w:t>
+      </w:r>
+      <w:r>
+        <w:t xml:space="preserve"> noch einmal</w:t>
+      </w:r>
+      <w:r>
+        <w:t xml:space="preserve"> aufgelistet. Beschreiben Sie jeden Punkt </w:t>
+      </w:r>
+      <w:r>
+        <w:t>kurz,</w:t>
+      </w:r>
+      <w:r>
+        <w:t xml:space="preserve"> aber prägnant und in eigenen Worten.</w:t>
+      </w:r>
+    </w:p>
+    <w:p>
+      <w:pPr>
+        <w:pStyle w:val="berschrift2"/>
+        <w:numPr>
+          <w:ilvl w:val="1"/>
+          <w:numId w:val="1"/>
+        </w:numPr>
+      </w:pPr>
+      <w:bookmarkStart w:id="19" w:name="_Toc192249939"/>
+      <w:r>
+        <w:t xml:space="preserve">Vorgestellte </w:t>
+      </w:r>
+      <w:proofErr w:type="spellStart"/>
+      <w:r>
+        <w:t>Git</w:t>
+      </w:r>
+      <w:proofErr w:type="spellEnd"/>
+      <w:r>
+        <w:t xml:space="preserve"> Konzepte</w:t>
+      </w:r>
+      <w:bookmarkEnd w:id="19"/>
+    </w:p>
+    <w:p>
+      <w:r>
+        <w:t xml:space="preserve">Folgende </w:t>
+      </w:r>
+      <w:proofErr w:type="spellStart"/>
+      <w:r>
+        <w:t>Git</w:t>
+      </w:r>
+      <w:proofErr w:type="spellEnd"/>
+      <w:r>
+        <w:t xml:space="preserve"> Konzepte wurden in diesem Dokument vorgestellt:</w:t>
+      </w:r>
+    </w:p>
+    <w:p>
+      <w:pPr>
+        <w:pStyle w:val="Listenabsatz"/>
+        <w:numPr>
+          <w:ilvl w:val="0"/>
+          <w:numId w:val="3"/>
+        </w:numPr>
+      </w:pPr>
+      <w:r>
+        <w:t xml:space="preserve">Die drei Zustände in </w:t>
+      </w:r>
+      <w:proofErr w:type="spellStart"/>
+      <w:r>
+        <w:t>Git</w:t>
+      </w:r>
+      <w:proofErr w:type="spellEnd"/>
+    </w:p>
+    <w:p>
+      <w:pPr>
+        <w:pStyle w:val="Listenabsatz"/>
+        <w:numPr>
+          <w:ilvl w:val="0"/>
+          <w:numId w:val="3"/>
+        </w:numPr>
+      </w:pPr>
+      <w:proofErr w:type="spellStart"/>
+      <w:r>
+        <w:t>Tracked</w:t>
+      </w:r>
+      <w:proofErr w:type="spellEnd"/>
+      <w:r>
+        <w:t xml:space="preserve"> &amp; </w:t>
+      </w:r>
+      <w:proofErr w:type="spellStart"/>
+      <w:r>
+        <w:t>untracked</w:t>
+      </w:r>
+      <w:proofErr w:type="spellEnd"/>
+    </w:p>
+    <w:p>
+      <w:pPr>
+        <w:pStyle w:val="Listenabsatz"/>
+        <w:numPr>
+          <w:ilvl w:val="0"/>
+          <w:numId w:val="3"/>
+        </w:numPr>
+      </w:pPr>
+      <w:r>
+        <w:t xml:space="preserve">Kurzvarianten in </w:t>
+      </w:r>
+      <w:proofErr w:type="spellStart"/>
+      <w:r>
+        <w:t>Git</w:t>
+      </w:r>
+      <w:proofErr w:type="spellEnd"/>
+    </w:p>
+    <w:p>
+      <w:pPr>
+        <w:pStyle w:val="Listenabsatz"/>
+        <w:numPr>
+          <w:ilvl w:val="0"/>
+          <w:numId w:val="3"/>
+        </w:numPr>
+      </w:pPr>
+      <w:r>
+        <w:t>Abzweigen vom Hauptzweig/ Hauptlinie</w:t>
+      </w:r>
+      <w:r>
+        <w:t xml:space="preserve"> (</w:t>
+      </w:r>
+      <w:proofErr w:type="spellStart"/>
+      <w:r>
+        <w:t>branch</w:t>
+      </w:r>
+      <w:proofErr w:type="spellEnd"/>
+      <w:r>
+        <w:t>)</w:t>
+      </w:r>
+    </w:p>
+    <w:p>
+      <w:pPr>
+        <w:pStyle w:val="berschrift2"/>
+        <w:numPr>
+          <w:ilvl w:val="1"/>
+          <w:numId w:val="1"/>
+        </w:numPr>
+      </w:pPr>
+      <w:bookmarkStart w:id="20" w:name="_Toc192249940"/>
+      <w:r>
+        <w:t xml:space="preserve">Vorgestellte </w:t>
+      </w:r>
+      <w:proofErr w:type="spellStart"/>
+      <w:r>
+        <w:t>Git</w:t>
+      </w:r>
+      <w:proofErr w:type="spellEnd"/>
+      <w:r>
+        <w:t xml:space="preserve"> Aktionen</w:t>
+      </w:r>
+      <w:bookmarkEnd w:id="20"/>
+    </w:p>
+    <w:p>
+      <w:r>
+        <w:t>Folgende Aktionen wurden in diesem Dokument beschrieben:</w:t>
+      </w:r>
+    </w:p>
+    <w:p>
+      <w:pPr>
+        <w:pStyle w:val="Listenabsatz"/>
+        <w:numPr>
+          <w:ilvl w:val="0"/>
+          <w:numId w:val="3"/>
+        </w:numPr>
+      </w:pPr>
+      <w:r>
+        <w:t xml:space="preserve">Basiskonfiguration in </w:t>
+      </w:r>
+      <w:proofErr w:type="spellStart"/>
+      <w:r>
+        <w:t>Git</w:t>
+      </w:r>
+      <w:proofErr w:type="spellEnd"/>
+    </w:p>
+    <w:p>
+      <w:pPr>
+        <w:pStyle w:val="Listenabsatz"/>
+        <w:numPr>
+          <w:ilvl w:val="0"/>
+          <w:numId w:val="3"/>
+        </w:numPr>
+      </w:pPr>
+      <w:r>
+        <w:t xml:space="preserve">Anlegen eines lokalen </w:t>
+      </w:r>
+      <w:proofErr w:type="spellStart"/>
+      <w:r>
+        <w:t>repository</w:t>
+      </w:r>
+      <w:proofErr w:type="spellEnd"/>
+    </w:p>
+    <w:p>
+      <w:pPr>
+        <w:pStyle w:val="Listenabsatz"/>
+        <w:numPr>
+          <w:ilvl w:val="0"/>
+          <w:numId w:val="3"/>
+        </w:numPr>
+      </w:pPr>
+      <w:r>
+        <w:t>Zustandsüberprüfung einzelner Dateien</w:t>
+      </w:r>
+    </w:p>
+    <w:p>
+      <w:pPr>
+        <w:pStyle w:val="Listenabsatz"/>
+        <w:numPr>
+          <w:ilvl w:val="0"/>
+          <w:numId w:val="3"/>
+        </w:numPr>
+      </w:pPr>
+      <w:r>
+        <w:t>Neue Dateien zur Versionsverwaltung hinzufügen</w:t>
+      </w:r>
+    </w:p>
+    <w:p>
+      <w:pPr>
+        <w:pStyle w:val="Listenabsatz"/>
+        <w:numPr>
+          <w:ilvl w:val="0"/>
+          <w:numId w:val="3"/>
+        </w:numPr>
+      </w:pPr>
+      <w:r>
+        <w:t>Einen Projektschnappschuss erstellen (</w:t>
+      </w:r>
+      <w:proofErr w:type="spellStart"/>
+      <w:r>
+        <w:t>commit</w:t>
+      </w:r>
+      <w:proofErr w:type="spellEnd"/>
+      <w:r>
+        <w:t>)</w:t>
+      </w:r>
+    </w:p>
+    <w:p>
+      <w:pPr>
+        <w:pStyle w:val="Listenabsatz"/>
+        <w:numPr>
+          <w:ilvl w:val="0"/>
+          <w:numId w:val="3"/>
+        </w:numPr>
+      </w:pPr>
+      <w:r>
+        <w:t xml:space="preserve">Anzeigen der </w:t>
+      </w:r>
+      <w:proofErr w:type="spellStart"/>
+      <w:r>
+        <w:t>commit</w:t>
+      </w:r>
+      <w:proofErr w:type="spellEnd"/>
+      <w:r>
+        <w:t>-Historie</w:t>
+      </w:r>
+    </w:p>
+    <w:p>
+      <w:pPr>
+        <w:pStyle w:val="Listenabsatz"/>
+        <w:numPr>
+          <w:ilvl w:val="0"/>
+          <w:numId w:val="3"/>
+        </w:numPr>
+      </w:pPr>
+      <w:r>
+        <w:t>Verzweigung</w:t>
+      </w:r>
+      <w:r>
+        <w:t xml:space="preserve"> erstellen (</w:t>
+      </w:r>
+      <w:proofErr w:type="spellStart"/>
+      <w:r>
+        <w:t>branch</w:t>
+      </w:r>
+      <w:proofErr w:type="spellEnd"/>
+      <w:r>
+        <w:t>)</w:t>
+      </w:r>
+    </w:p>
+    <w:p>
+      <w:pPr>
+        <w:pStyle w:val="Listenabsatz"/>
+        <w:numPr>
+          <w:ilvl w:val="0"/>
+          <w:numId w:val="3"/>
+        </w:numPr>
+      </w:pPr>
+      <w:r>
+        <w:t>Zwischen Zweigen hin- und herwechseln</w:t>
+      </w:r>
+    </w:p>
+    <w:p>
+      <w:pPr>
+        <w:pStyle w:val="Listenabsatz"/>
+        <w:numPr>
+          <w:ilvl w:val="0"/>
+          <w:numId w:val="3"/>
+        </w:numPr>
+      </w:pPr>
+      <w:r>
+        <w:t>Verzweigungen zusammenführen</w:t>
+      </w:r>
+    </w:p>
+    <w:p>
+      <w:pPr>
+        <w:pStyle w:val="Listenabsatz"/>
+        <w:numPr>
+          <w:ilvl w:val="0"/>
+          <w:numId w:val="3"/>
+        </w:numPr>
+      </w:pPr>
+      <w:r>
+        <w:t>Verzweigung löschen</w:t>
       </w:r>
     </w:p>
     <w:p/>
@@ -9533,13 +10443,22 @@
       <w:t>-Version: V1.0</w:t>
     </w:r>
     <w:r>
+      <w:t>.</w:t>
+    </w:r>
+    <w:r>
       <w:t>0</w:t>
     </w:r>
     <w:r>
       <w:ptab w:relativeTo="margin" w:alignment="center" w:leader="none"/>
     </w:r>
     <w:r>
-      <w:t>Ausgabedatum: 05. März 2025</w:t>
+      <w:t>Ausgabedatum: 0</w:t>
+    </w:r>
+    <w:r>
+      <w:t>7</w:t>
+    </w:r>
+    <w:r>
+      <w:t>. März 2025</w:t>
     </w:r>
     <w:r>
       <w:ptab w:relativeTo="margin" w:alignment="right" w:leader="none"/>
@@ -10938,7 +11857,6 @@
     <w:next w:val="Standard"/>
     <w:link w:val="berschrift3Zchn"/>
     <w:uiPriority w:val="9"/>
-    <w:semiHidden/>
     <w:unhideWhenUsed/>
     <w:qFormat/>
     <w:rsid w:val="007979F6"/>
@@ -11090,6 +12008,7 @@
   <w:style w:type="character" w:default="1" w:styleId="Absatz-Standardschriftart">
     <w:name w:val="Default Paragraph Font"/>
     <w:uiPriority w:val="1"/>
+    <w:semiHidden/>
     <w:unhideWhenUsed/>
   </w:style>
   <w:style w:type="table" w:default="1" w:styleId="NormaleTabelle">
@@ -11144,7 +12063,6 @@
     <w:basedOn w:val="Absatz-Standardschriftart"/>
     <w:link w:val="berschrift3"/>
     <w:uiPriority w:val="9"/>
-    <w:semiHidden/>
     <w:rsid w:val="007979F6"/>
     <w:rPr>
       <w:rFonts w:eastAsiaTheme="majorEastAsia" w:cstheme="majorBidi"/>

</xml_diff>